<commit_message>
Atualização do item 05
</commit_message>
<xml_diff>
--- a/Java/lista-exercicio-02-java.docx
+++ b/Java/lista-exercicio-02-java.docx
@@ -129,7 +129,43 @@
           <w:sz w:val="24"/>
           <w:szCs w:val="24"/>
         </w:rPr>
-        <w:t xml:space="preserve">Construa um programa que leia 3 notas de um aluno </w:t>
+        <w:t xml:space="preserve">Construa um programa que leia </w:t>
+      </w:r>
+      <w:r>
+        <w:rPr>
+          <w:i w:val="false"/>
+          <w:iCs w:val="false"/>
+          <w:sz w:val="24"/>
+          <w:szCs w:val="24"/>
+        </w:rPr>
+        <w:t xml:space="preserve">um conjunto de </w:t>
+      </w:r>
+      <w:r>
+        <w:rPr>
+          <w:i w:val="false"/>
+          <w:iCs w:val="false"/>
+          <w:sz w:val="24"/>
+          <w:szCs w:val="24"/>
+        </w:rPr>
+        <w:t xml:space="preserve">notas </w:t>
+      </w:r>
+      <w:r>
+        <w:rPr>
+          <w:i w:val="false"/>
+          <w:iCs w:val="false"/>
+          <w:sz w:val="24"/>
+          <w:szCs w:val="24"/>
+        </w:rPr>
+        <w:t xml:space="preserve">(pelo menos uma) </w:t>
+      </w:r>
+      <w:r>
+        <w:rPr>
+          <w:i w:val="false"/>
+          <w:iCs w:val="false"/>
+          <w:sz w:val="24"/>
+          <w:szCs w:val="24"/>
+        </w:rPr>
+        <w:t xml:space="preserve">de um aluno </w:t>
       </w:r>
       <w:r>
         <w:rPr>

</xml_diff>